<commit_message>
Mon, Feb 25, 2019 10:16:49 PM
</commit_message>
<xml_diff>
--- a/Project/notes_02212019.docx
+++ b/Project/notes_02212019.docx
@@ -86,7 +86,7 @@
         </w:numPr>
       </w:pPr>
       <w:r>
-        <w:t>Jaccard</w:t>
+        <w:t>LOOK AT COST FUNCTION</w:t>
       </w:r>
     </w:p>
     <w:p>
@@ -98,7 +98,7 @@
         </w:numPr>
       </w:pPr>
       <w:r>
-        <w:t>Modes of failure</w:t>
+        <w:t>Jaccard</w:t>
       </w:r>
     </w:p>
     <w:p>
@@ -110,6 +110,18 @@
         </w:numPr>
       </w:pPr>
       <w:r>
+        <w:t>Modes of failure</w:t>
+      </w:r>
+    </w:p>
+    <w:p>
+      <w:pPr>
+        <w:pStyle w:val="ListParagraph"/>
+        <w:numPr>
+          <w:ilvl w:val="1"/>
+          <w:numId w:val="3"/>
+        </w:numPr>
+      </w:pPr>
+      <w:r>
         <w:t>Speed of convergence</w:t>
       </w:r>
     </w:p>
@@ -127,6 +139,27 @@
         <w:t>What are we trying to segment?</w:t>
       </w:r>
     </w:p>
+    <w:p>
+      <w:r>
+        <w:t>Simulated image and brain image</w:t>
+      </w:r>
+    </w:p>
+    <w:p/>
+    <w:p>
+      <w:r>
+        <w:t xml:space="preserve">Compare SD and GA </w:t>
+      </w:r>
+      <w:r>
+        <w:t>for easy and hard questions</w:t>
+      </w:r>
+    </w:p>
+    <w:p/>
+    <w:p>
+      <w:r>
+        <w:t>What kind of segmentation formulation will you use?</w:t>
+      </w:r>
+    </w:p>
+    <w:p/>
     <w:p>
       <w:bookmarkStart w:id="0" w:name="_GoBack"/>
       <w:bookmarkEnd w:id="0"/>

</xml_diff>